<commit_message>
added conclusion and future work sections to experimental results document.
</commit_message>
<xml_diff>
--- a/Paper/Dave scratch/Experimental Results.docx
+++ b/Paper/Dave scratch/Experimental Results.docx
@@ -294,6 +294,9 @@
         <w:jc w:val="center"/>
       </w:pPr>
       <w:r>
+        <w:rPr>
+          <w:noProof/>
+        </w:rPr>
         <w:drawing>
           <wp:inline distT="0" distB="0" distL="0" distR="0">
             <wp:extent cx="5943600" cy="4973320"/>
@@ -339,6 +342,9 @@
         <w:jc w:val="center"/>
       </w:pPr>
       <w:r>
+        <w:rPr>
+          <w:noProof/>
+        </w:rPr>
         <w:drawing>
           <wp:inline distT="0" distB="0" distL="0" distR="0">
             <wp:extent cx="5943600" cy="4792345"/>
@@ -380,6 +386,9 @@
         <w:jc w:val="center"/>
       </w:pPr>
       <w:r>
+        <w:rPr>
+          <w:noProof/>
+        </w:rPr>
         <w:lastRenderedPageBreak/>
         <w:drawing>
           <wp:inline distT="0" distB="0" distL="0" distR="0">
@@ -469,6 +478,9 @@
         <w:jc w:val="center"/>
       </w:pPr>
       <w:r>
+        <w:rPr>
+          <w:noProof/>
+        </w:rPr>
         <w:lastRenderedPageBreak/>
         <w:drawing>
           <wp:inline distT="0" distB="0" distL="0" distR="0">
@@ -559,6 +571,9 @@
         <w:jc w:val="center"/>
       </w:pPr>
       <w:r>
+        <w:rPr>
+          <w:noProof/>
+        </w:rPr>
         <w:lastRenderedPageBreak/>
         <w:drawing>
           <wp:inline distT="0" distB="0" distL="0" distR="0">
@@ -614,6 +629,9 @@
         <w:jc w:val="center"/>
       </w:pPr>
       <w:r>
+        <w:rPr>
+          <w:noProof/>
+        </w:rPr>
         <w:lastRenderedPageBreak/>
         <w:drawing>
           <wp:inline distT="0" distB="0" distL="0" distR="0">
@@ -790,7 +808,112 @@
         <w:t>lower than a network with double the surface area.</w:t>
       </w:r>
     </w:p>
-    <w:p/>
+    <w:p>
+      <w:pPr>
+        <w:pStyle w:val="Heading1"/>
+      </w:pPr>
+      <w:r>
+        <w:t>Conclusion</w:t>
+      </w:r>
+    </w:p>
+    <w:p>
+      <w:r>
+        <w:t>Approximating fairness in sensor networks has had little to no attention in the literature.  This is perhaps because in many cases, only total power consumption matters.  When dealing with sensor networks where changing, repairing, or working on sensors is invasive—for instance a sensor network on a person, or a network in a difficult to reach destination—fairness becomes important.  As discussed throughout the paper, the reason fairness is important is to ensure node failures occur approximately at the same time.  With approximate fairness, this becomes possible with regard to battery failure, as nodes will dep</w:t>
+      </w:r>
+      <w:r>
+        <w:t>lete power reserves at roughly the same rate</w:t>
+      </w:r>
+      <w:r>
+        <w:t>.  With node failures occurring at the same time, it</w:t>
+      </w:r>
+      <w:r>
+        <w:t xml:space="preserve"> allows a network to operate under better-understood</w:t>
+      </w:r>
+      <w:r>
+        <w:t xml:space="preserve"> and more predictable conditions</w:t>
+      </w:r>
+      <w:r>
+        <w:t xml:space="preserve">, as well as helping to avoid two undesirable properties. </w:t>
+      </w:r>
+      <w:r>
+        <w:t xml:space="preserve"> </w:t>
+      </w:r>
+      <w:r>
+        <w:t xml:space="preserve">First, invasive node replacement procedures do not occur as frequently as if single nodes were allowed to consume power at significantly different rates: with unfair conditions, certain nodes may fail significantly sooner than others, thereby requiring replacement procedures more frequently.  Second, because the procedure is invasive, it is desirable to replace all nodes during the same procedure; </w:t>
+      </w:r>
+      <w:r>
+        <w:t xml:space="preserve">under this model, </w:t>
+      </w:r>
+      <w:r>
+        <w:t>fairness means less waste, since there will be fewer nodes with significant battery power left, while unfair networks potentially waste nodes with significant battery power if all nodes are replaced at the same time.</w:t>
+      </w:r>
+    </w:p>
+    <w:p>
+      <w:r>
+        <w:t xml:space="preserve">The fairness approximation procedure discussed above is difficult to measure in any absolute sense.  The reason is twofold: first, there are no baseline comparisons to be made, as the authors could not find </w:t>
+      </w:r>
+      <w:r>
+        <w:t xml:space="preserve">fairness studies </w:t>
+      </w:r>
+      <w:r>
+        <w:t xml:space="preserve">in the literature; second, </w:t>
+      </w:r>
+      <w:r>
+        <w:t xml:space="preserve">and more importantly, the context of the application changes characteristics significantly.  Larger surface areas require more relay nodes </w:t>
+      </w:r>
+      <w:r>
+        <w:t xml:space="preserve">to achieve fairness.  Similarly, when the number of terminal nodes is low, more relay nodes are needed to achieve fairness.  Conversely, smaller surface area or more terminal nodes tend to require fewer relay nodes.  These observations are both intuitive </w:t>
+      </w:r>
+      <w:r>
+        <w:rPr>
+          <w:i/>
+        </w:rPr>
+        <w:t>and</w:t>
+      </w:r>
+      <w:r>
+        <w:t xml:space="preserve"> experimentally shown.  </w:t>
+      </w:r>
+      <w:r>
+        <w:t>This is a significant advantage of the fairness procedure described in this paper: consistent results that follow intuition.  To evaluate the number of relay nodes necessary, it is advisable, therefore, to run simulations and find a k value that best meets the requirements of the application.</w:t>
+      </w:r>
+    </w:p>
+    <w:p>
+      <w:pPr>
+        <w:pStyle w:val="Heading1"/>
+      </w:pPr>
+      <w:r>
+        <w:t>Future Work</w:t>
+      </w:r>
+    </w:p>
+    <w:p>
+      <w:r>
+        <w:t xml:space="preserve">There are a number of areas touched on in this paper that could be studied more extensively in future work.  The most important consideration that was ignored, which in practical applications will almost definitely be an important measure, is reducing overall power consumption.  The two-fold optimization </w:t>
+      </w:r>
+      <w:r>
+        <w:lastRenderedPageBreak/>
+        <w:t xml:space="preserve">of optimizing fairness </w:t>
+      </w:r>
+      <w:r>
+        <w:rPr>
+          <w:i/>
+        </w:rPr>
+        <w:t>and</w:t>
+      </w:r>
+      <w:r>
+        <w:t xml:space="preserve"> power consumption would prove very useful in the use cases outlined in this paper, too.</w:t>
+      </w:r>
+    </w:p>
+    <w:p>
+      <w:r>
+        <w:t>A second future area to consider is connecting all nodes within range and including them in fairness and power measurements.  Currently the algor</w:t>
+      </w:r>
+      <w:r>
+        <w:t xml:space="preserve">ithm works on a tree without cycles for simplicity, but in any real application of the sensor networks, nodes would need to consider all other nodes within range instead of just </w:t>
+      </w:r>
+      <w:r>
+        <w:t>one.</w:t>
+      </w:r>
+    </w:p>
     <w:sectPr>
       <w:pgSz w:w="12240" w:h="15840"/>
       <w:pgMar w:top="1440" w:right="1440" w:bottom="1440" w:left="1440" w:header="720" w:footer="720" w:gutter="0"/>
@@ -1405,8 +1528,8 @@
           <c:layoutTarget val="inner"/>
           <c:xMode val="edge"/>
           <c:yMode val="edge"/>
-          <c:x val="5.4842226871742596E-2"/>
-          <c:y val="0.1391052656977633"/>
+          <c:x val="5.4842226871742637E-2"/>
+          <c:y val="0.13910526569776335"/>
           <c:w val="0.8268007219178739"/>
           <c:h val="0.73430203566229402"/>
         </c:manualLayout>
@@ -1429,16 +1552,16 @@
                 <c:formatCode>General</c:formatCode>
                 <c:ptCount val="20"/>
                 <c:pt idx="0">
-                  <c:v>105.84739310433501</c:v>
+                  <c:v>105.84739310433504</c:v>
                 </c:pt>
                 <c:pt idx="1">
-                  <c:v>69.692368524996468</c:v>
+                  <c:v>69.692368524996439</c:v>
                 </c:pt>
                 <c:pt idx="2">
-                  <c:v>43.565729220974013</c:v>
+                  <c:v>43.565729220974035</c:v>
                 </c:pt>
                 <c:pt idx="3">
-                  <c:v>36.772005408870207</c:v>
+                  <c:v>36.772005408870221</c:v>
                 </c:pt>
                 <c:pt idx="4">
                   <c:v>32.536283002107197</c:v>
@@ -1447,7 +1570,7 @@
                   <c:v>25.1502970468255</c:v>
                 </c:pt>
                 <c:pt idx="6">
-                  <c:v>21.311912152196502</c:v>
+                  <c:v>21.311912152196516</c:v>
                 </c:pt>
                 <c:pt idx="7">
                   <c:v>20.805993810557499</c:v>
@@ -1465,25 +1588,25 @@
                   <c:v>14.233235993417498</c:v>
                 </c:pt>
                 <c:pt idx="12">
-                  <c:v>9.8120098463995511</c:v>
+                  <c:v>9.8120098463995546</c:v>
                 </c:pt>
                 <c:pt idx="13">
                   <c:v>12.0646294367621</c:v>
                 </c:pt>
                 <c:pt idx="14">
-                  <c:v>10.857659733368502</c:v>
+                  <c:v>10.857659733368505</c:v>
                 </c:pt>
                 <c:pt idx="15">
                   <c:v>9.4185650001229</c:v>
                 </c:pt>
                 <c:pt idx="16">
-                  <c:v>7.5787508574483793</c:v>
+                  <c:v>7.5787508574483775</c:v>
                 </c:pt>
                 <c:pt idx="17">
-                  <c:v>9.1780709550940784</c:v>
+                  <c:v>9.1780709550940731</c:v>
                 </c:pt>
                 <c:pt idx="18">
-                  <c:v>7.4486054410649709</c:v>
+                  <c:v>7.4486054410649727</c:v>
                 </c:pt>
                 <c:pt idx="19">
                   <c:v>7.1993717293692301</c:v>
@@ -1514,19 +1637,19 @@
                   <c:v>426.56700786525897</c:v>
                 </c:pt>
                 <c:pt idx="2">
-                  <c:v>325.0422825288511</c:v>
+                  <c:v>325.04228252885133</c:v>
                 </c:pt>
                 <c:pt idx="3">
-                  <c:v>234.13152461172896</c:v>
+                  <c:v>234.13152461172891</c:v>
                 </c:pt>
                 <c:pt idx="4">
-                  <c:v>216.63414373306497</c:v>
+                  <c:v>216.63414373306495</c:v>
                 </c:pt>
                 <c:pt idx="5">
-                  <c:v>161.84174984466904</c:v>
+                  <c:v>161.8417498446691</c:v>
                 </c:pt>
                 <c:pt idx="6">
-                  <c:v>156.01756763660597</c:v>
+                  <c:v>156.01756763660595</c:v>
                 </c:pt>
                 <c:pt idx="7">
                   <c:v>101.50281238807598</c:v>
@@ -1535,13 +1658,13 @@
                   <c:v>117.285434383905</c:v>
                 </c:pt>
                 <c:pt idx="9">
-                  <c:v>100.45957398022202</c:v>
+                  <c:v>100.45957398022205</c:v>
                 </c:pt>
                 <c:pt idx="10">
-                  <c:v>92.29579026875949</c:v>
+                  <c:v>92.295790268759461</c:v>
                 </c:pt>
                 <c:pt idx="11">
-                  <c:v>75.628725958234469</c:v>
+                  <c:v>75.62872595823444</c:v>
                 </c:pt>
                 <c:pt idx="12">
                   <c:v>74.719677282529688</c:v>
@@ -1550,22 +1673,22 @@
                   <c:v>73.000723728391094</c:v>
                 </c:pt>
                 <c:pt idx="14">
-                  <c:v>52.462381300469907</c:v>
+                  <c:v>52.462381300469922</c:v>
                 </c:pt>
                 <c:pt idx="15">
-                  <c:v>47.419005154622191</c:v>
+                  <c:v>47.419005154622177</c:v>
                 </c:pt>
                 <c:pt idx="16">
                   <c:v>47.833865508105703</c:v>
                 </c:pt>
                 <c:pt idx="17">
-                  <c:v>52.40414557428619</c:v>
+                  <c:v>52.404145574286169</c:v>
                 </c:pt>
                 <c:pt idx="18">
                   <c:v>34.753362255415396</c:v>
                 </c:pt>
                 <c:pt idx="19">
-                  <c:v>31.548330918785293</c:v>
+                  <c:v>31.548330918785283</c:v>
                 </c:pt>
               </c:numCache>
             </c:numRef>
@@ -1593,7 +1716,7 @@
                   <c:v>1058.0148048629799</c:v>
                 </c:pt>
                 <c:pt idx="2">
-                  <c:v>784.57819805051611</c:v>
+                  <c:v>784.57819805051633</c:v>
                 </c:pt>
                 <c:pt idx="3">
                   <c:v>812.12641711628703</c:v>
@@ -1608,25 +1731,25 @@
                   <c:v>393.61338540409895</c:v>
                 </c:pt>
                 <c:pt idx="7">
-                  <c:v>301.19778980076205</c:v>
+                  <c:v>301.19778980076217</c:v>
                 </c:pt>
                 <c:pt idx="8">
-                  <c:v>288.17066830905503</c:v>
+                  <c:v>288.17066830905526</c:v>
                 </c:pt>
                 <c:pt idx="9">
                   <c:v>228.00686282029</c:v>
                 </c:pt>
                 <c:pt idx="10">
-                  <c:v>219.84315822927297</c:v>
+                  <c:v>219.84315822927289</c:v>
                 </c:pt>
                 <c:pt idx="11">
-                  <c:v>205.56506465903797</c:v>
+                  <c:v>205.56506465903792</c:v>
                 </c:pt>
                 <c:pt idx="12">
-                  <c:v>188.98707868141503</c:v>
+                  <c:v>188.98707868141508</c:v>
                 </c:pt>
                 <c:pt idx="13">
-                  <c:v>145.49978519409893</c:v>
+                  <c:v>145.49978519409882</c:v>
                 </c:pt>
                 <c:pt idx="14">
                   <c:v>160.14758724736498</c:v>
@@ -1635,10 +1758,10 @@
                   <c:v>121.580658069384</c:v>
                 </c:pt>
                 <c:pt idx="16">
-                  <c:v>112.20658300929901</c:v>
+                  <c:v>112.20658300929902</c:v>
                 </c:pt>
                 <c:pt idx="17">
-                  <c:v>120.13048841385397</c:v>
+                  <c:v>120.13048841385391</c:v>
                 </c:pt>
                 <c:pt idx="18">
                   <c:v>124.904577178122</c:v>
@@ -1675,7 +1798,7 @@
                   <c:v>1292.1026850673099</c:v>
                 </c:pt>
                 <c:pt idx="3">
-                  <c:v>966.71125761686608</c:v>
+                  <c:v>966.71125761686631</c:v>
                 </c:pt>
                 <c:pt idx="4">
                   <c:v>1010.49095569706</c:v>
@@ -1690,10 +1813,10 @@
                   <c:v>560.564672417113</c:v>
                 </c:pt>
                 <c:pt idx="8">
-                  <c:v>579.17471020884227</c:v>
+                  <c:v>579.17471020884284</c:v>
                 </c:pt>
                 <c:pt idx="9">
-                  <c:v>439.67720709276006</c:v>
+                  <c:v>439.67720709276017</c:v>
                 </c:pt>
                 <c:pt idx="10">
                   <c:v>442.683206040725</c:v>
@@ -1702,16 +1825,16 @@
                   <c:v>381.25709013187202</c:v>
                 </c:pt>
                 <c:pt idx="12">
-                  <c:v>405.25214444768693</c:v>
+                  <c:v>405.25214444768676</c:v>
                 </c:pt>
                 <c:pt idx="13">
                   <c:v>333.30855152648894</c:v>
                 </c:pt>
                 <c:pt idx="14">
-                  <c:v>274.6648191690071</c:v>
+                  <c:v>274.66481916900722</c:v>
                 </c:pt>
                 <c:pt idx="15">
-                  <c:v>240.72489714867402</c:v>
+                  <c:v>240.72489714867407</c:v>
                 </c:pt>
                 <c:pt idx="16">
                   <c:v>209.104854552799</c:v>
@@ -1723,7 +1846,7 @@
                   <c:v>201.06314324698698</c:v>
                 </c:pt>
                 <c:pt idx="19">
-                  <c:v>180.22312064249002</c:v>
+                  <c:v>180.22312064249004</c:v>
                 </c:pt>
               </c:numCache>
             </c:numRef>
@@ -1751,13 +1874,13 @@
                   <c:v>3179.2295119390401</c:v>
                 </c:pt>
                 <c:pt idx="2">
-                  <c:v>2441.3432865754207</c:v>
+                  <c:v>2441.3432865754221</c:v>
                 </c:pt>
                 <c:pt idx="3">
-                  <c:v>1528.9015086272402</c:v>
+                  <c:v>1528.9015086272407</c:v>
                 </c:pt>
                 <c:pt idx="4">
-                  <c:v>1364.1659025778597</c:v>
+                  <c:v>1364.1659025778592</c:v>
                 </c:pt>
                 <c:pt idx="5">
                   <c:v>1258.74204507579</c:v>
@@ -1766,19 +1889,19 @@
                   <c:v>891.17161229396299</c:v>
                 </c:pt>
                 <c:pt idx="7">
-                  <c:v>857.53772670293085</c:v>
+                  <c:v>857.5377267029304</c:v>
                 </c:pt>
                 <c:pt idx="8">
                   <c:v>747.84346551821295</c:v>
                 </c:pt>
                 <c:pt idx="9">
-                  <c:v>693.39118603818713</c:v>
+                  <c:v>693.39118603818736</c:v>
                 </c:pt>
                 <c:pt idx="10">
                   <c:v>662.13748776679301</c:v>
                 </c:pt>
                 <c:pt idx="11">
-                  <c:v>602.65460294802108</c:v>
+                  <c:v>602.65460294802131</c:v>
                 </c:pt>
                 <c:pt idx="12">
                   <c:v>446.24238873275908</c:v>
@@ -1793,16 +1916,16 @@
                   <c:v>379.24719110613501</c:v>
                 </c:pt>
                 <c:pt idx="16">
-                  <c:v>388.72651855883981</c:v>
+                  <c:v>388.72651855883953</c:v>
                 </c:pt>
                 <c:pt idx="17">
                   <c:v>322.96535582461195</c:v>
                 </c:pt>
                 <c:pt idx="18">
-                  <c:v>334.53522690069389</c:v>
+                  <c:v>334.53522690069377</c:v>
                 </c:pt>
                 <c:pt idx="19">
-                  <c:v>300.07188983643704</c:v>
+                  <c:v>300.07188983643715</c:v>
                 </c:pt>
               </c:numCache>
             </c:numRef>
@@ -1824,7 +1947,7 @@
                 <c:formatCode>General</c:formatCode>
                 <c:ptCount val="20"/>
                 <c:pt idx="0">
-                  <c:v>5129.4558614371408</c:v>
+                  <c:v>5129.4558614371426</c:v>
                 </c:pt>
                 <c:pt idx="1">
                   <c:v>3538.7073516308601</c:v>
@@ -1833,34 +1956,34 @@
                   <c:v>4135.5891152846798</c:v>
                 </c:pt>
                 <c:pt idx="3">
-                  <c:v>3219.7487916994896</c:v>
+                  <c:v>3219.7487916994887</c:v>
                 </c:pt>
                 <c:pt idx="4">
-                  <c:v>2161.5534505763308</c:v>
+                  <c:v>2161.5534505763326</c:v>
                 </c:pt>
                 <c:pt idx="5">
                   <c:v>1976.0760653950701</c:v>
                 </c:pt>
                 <c:pt idx="6">
-                  <c:v>1437.8940262757797</c:v>
+                  <c:v>1437.8940262757792</c:v>
                 </c:pt>
                 <c:pt idx="7">
                   <c:v>1200.7180418744399</c:v>
                 </c:pt>
                 <c:pt idx="8">
-                  <c:v>1215.4013636247803</c:v>
+                  <c:v>1215.4013636247807</c:v>
                 </c:pt>
                 <c:pt idx="9">
-                  <c:v>975.03683783342888</c:v>
+                  <c:v>975.03683783342865</c:v>
                 </c:pt>
                 <c:pt idx="10">
-                  <c:v>1034.1720726343397</c:v>
+                  <c:v>1034.1720726343392</c:v>
                 </c:pt>
                 <c:pt idx="11">
                   <c:v>649.982723869349</c:v>
                 </c:pt>
                 <c:pt idx="12">
-                  <c:v>726.69445819869009</c:v>
+                  <c:v>726.69445819869031</c:v>
                 </c:pt>
                 <c:pt idx="13">
                   <c:v>706.93120602059696</c:v>
@@ -1878,7 +2001,7 @@
                   <c:v>484.557141291238</c:v>
                 </c:pt>
                 <c:pt idx="18">
-                  <c:v>462.69830742882095</c:v>
+                  <c:v>462.69830742882084</c:v>
                 </c:pt>
                 <c:pt idx="19">
                   <c:v>427.85164099418898</c:v>
@@ -1888,24 +2011,24 @@
           </c:val>
         </c:ser>
         <c:marker val="1"/>
-        <c:axId val="89667840"/>
-        <c:axId val="89716992"/>
+        <c:axId val="65213568"/>
+        <c:axId val="65215488"/>
       </c:lineChart>
       <c:catAx>
-        <c:axId val="89667840"/>
+        <c:axId val="65213568"/>
         <c:scaling>
           <c:orientation val="minMax"/>
         </c:scaling>
         <c:axPos val="b"/>
         <c:tickLblPos val="nextTo"/>
-        <c:crossAx val="89716992"/>
+        <c:crossAx val="65215488"/>
         <c:crosses val="autoZero"/>
         <c:auto val="1"/>
         <c:lblAlgn val="ctr"/>
         <c:lblOffset val="100"/>
       </c:catAx>
       <c:valAx>
-        <c:axId val="89716992"/>
+        <c:axId val="65215488"/>
         <c:scaling>
           <c:orientation val="minMax"/>
         </c:scaling>
@@ -1913,7 +2036,7 @@
         <c:majorGridlines/>
         <c:numFmt formatCode="General" sourceLinked="1"/>
         <c:tickLblPos val="nextTo"/>
-        <c:crossAx val="89667840"/>
+        <c:crossAx val="65213568"/>
         <c:crosses val="autoZero"/>
         <c:crossBetween val="between"/>
       </c:valAx>
@@ -1939,7 +2062,7 @@
           <c:layoutTarget val="inner"/>
           <c:xMode val="edge"/>
           <c:yMode val="edge"/>
-          <c:x val="5.4842226871742561E-2"/>
+          <c:x val="5.4842226871742596E-2"/>
           <c:y val="0.14585197851991039"/>
           <c:w val="0.8268007219178739"/>
           <c:h val="0.72755550779420086"/>
@@ -1963,7 +2086,7 @@
                 <c:formatCode>General</c:formatCode>
                 <c:ptCount val="20"/>
                 <c:pt idx="0">
-                  <c:v>59.483500681616988</c:v>
+                  <c:v>59.483500681616967</c:v>
                 </c:pt>
                 <c:pt idx="1">
                   <c:v>45.237320460495901</c:v>
@@ -1975,43 +2098,43 @@
                   <c:v>32.1403547500488</c:v>
                 </c:pt>
                 <c:pt idx="4">
-                  <c:v>26.669089889599896</c:v>
+                  <c:v>26.669089889599888</c:v>
                 </c:pt>
                 <c:pt idx="5">
                   <c:v>23.706101327704605</c:v>
                 </c:pt>
                 <c:pt idx="6">
-                  <c:v>17.948283945052395</c:v>
+                  <c:v>17.948283945052385</c:v>
                 </c:pt>
                 <c:pt idx="7">
-                  <c:v>16.952031956620797</c:v>
+                  <c:v>16.95203195662079</c:v>
                 </c:pt>
                 <c:pt idx="8">
-                  <c:v>19.959273693625697</c:v>
+                  <c:v>19.95927369362569</c:v>
                 </c:pt>
                 <c:pt idx="9">
-                  <c:v>14.752587352555501</c:v>
+                  <c:v>14.752587352555505</c:v>
                 </c:pt>
                 <c:pt idx="10">
                   <c:v>13.150411486810698</c:v>
                 </c:pt>
                 <c:pt idx="11">
-                  <c:v>14.687535112701601</c:v>
+                  <c:v>14.687535112701605</c:v>
                 </c:pt>
                 <c:pt idx="12">
-                  <c:v>13.362804942841802</c:v>
+                  <c:v>13.362804942841805</c:v>
                 </c:pt>
                 <c:pt idx="13">
                   <c:v>11.626824038272501</c:v>
                 </c:pt>
                 <c:pt idx="14">
-                  <c:v>10.614222727159198</c:v>
+                  <c:v>10.614222727159195</c:v>
                 </c:pt>
                 <c:pt idx="15">
                   <c:v>8.90313343515251</c:v>
                 </c:pt>
                 <c:pt idx="16">
-                  <c:v>8.7680983022771173</c:v>
+                  <c:v>8.7680983022771137</c:v>
                 </c:pt>
                 <c:pt idx="17">
                   <c:v>9.018978619062219</c:v>
@@ -2042,13 +2165,13 @@
                 <c:formatCode>General</c:formatCode>
                 <c:ptCount val="20"/>
                 <c:pt idx="0">
-                  <c:v>398.04002939916006</c:v>
+                  <c:v>398.04002939916018</c:v>
                 </c:pt>
                 <c:pt idx="1">
                   <c:v>318.98384551414</c:v>
                 </c:pt>
                 <c:pt idx="2">
-                  <c:v>246.13119662950797</c:v>
+                  <c:v>246.13119662950791</c:v>
                 </c:pt>
                 <c:pt idx="3">
                   <c:v>176.166852056632</c:v>
@@ -2060,13 +2183,13 @@
                   <c:v>127.131780029513</c:v>
                 </c:pt>
                 <c:pt idx="6">
-                  <c:v>127.67980311308895</c:v>
+                  <c:v>127.67980311308888</c:v>
                 </c:pt>
                 <c:pt idx="7">
-                  <c:v>97.892114419327413</c:v>
+                  <c:v>97.892114419327427</c:v>
                 </c:pt>
                 <c:pt idx="8">
-                  <c:v>114.03207882943495</c:v>
+                  <c:v>114.03207882943488</c:v>
                 </c:pt>
                 <c:pt idx="9">
                   <c:v>96.589692738326079</c:v>
@@ -2075,19 +2198,19 @@
                   <c:v>74.437443731638595</c:v>
                 </c:pt>
                 <c:pt idx="11">
-                  <c:v>72.958090817903567</c:v>
+                  <c:v>72.958090817903525</c:v>
                 </c:pt>
                 <c:pt idx="12">
-                  <c:v>69.170278444961369</c:v>
+                  <c:v>69.17027844496134</c:v>
                 </c:pt>
                 <c:pt idx="13">
                   <c:v>56.085249185172799</c:v>
                 </c:pt>
                 <c:pt idx="14">
-                  <c:v>45.048355926358113</c:v>
+                  <c:v>45.048355926358134</c:v>
                 </c:pt>
                 <c:pt idx="15">
-                  <c:v>53.547477771620287</c:v>
+                  <c:v>53.547477771620258</c:v>
                 </c:pt>
                 <c:pt idx="16">
                   <c:v>49.766484490064997</c:v>
@@ -2096,7 +2219,7 @@
                   <c:v>42.612909587460194</c:v>
                 </c:pt>
                 <c:pt idx="18">
-                  <c:v>42.232902567129507</c:v>
+                  <c:v>42.232902567129521</c:v>
                 </c:pt>
                 <c:pt idx="19">
                   <c:v>40.090077758900399</c:v>
@@ -2136,13 +2259,13 @@
                   <c:v>380.54184494594</c:v>
                 </c:pt>
                 <c:pt idx="5">
-                  <c:v>313.99833215236595</c:v>
+                  <c:v>313.99833215236583</c:v>
                 </c:pt>
                 <c:pt idx="6">
                   <c:v>313.67115493035499</c:v>
                 </c:pt>
                 <c:pt idx="7">
-                  <c:v>280.02694624044597</c:v>
+                  <c:v>280.02694624044585</c:v>
                 </c:pt>
                 <c:pt idx="8">
                   <c:v>267.40896760960601</c:v>
@@ -2154,22 +2277,22 @@
                   <c:v>214.77821280885198</c:v>
                 </c:pt>
                 <c:pt idx="11">
-                  <c:v>217.64132733324402</c:v>
+                  <c:v>217.64132733324408</c:v>
                 </c:pt>
                 <c:pt idx="12">
-                  <c:v>183.54494467544296</c:v>
+                  <c:v>183.54494467544291</c:v>
                 </c:pt>
                 <c:pt idx="13">
-                  <c:v>173.88493081279907</c:v>
+                  <c:v>173.88493081279921</c:v>
                 </c:pt>
                 <c:pt idx="14">
                   <c:v>149.03751211560001</c:v>
                 </c:pt>
                 <c:pt idx="15">
-                  <c:v>139.17250789115795</c:v>
+                  <c:v>139.17250789115789</c:v>
                 </c:pt>
                 <c:pt idx="16">
-                  <c:v>139.86379499181396</c:v>
+                  <c:v>139.8637949918139</c:v>
                 </c:pt>
                 <c:pt idx="17">
                   <c:v>121.94908702579002</c:v>
@@ -2215,37 +2338,37 @@
                   <c:v>633.76440988603599</c:v>
                 </c:pt>
                 <c:pt idx="5">
-                  <c:v>569.0694637376871</c:v>
+                  <c:v>569.06946373768733</c:v>
                 </c:pt>
                 <c:pt idx="6">
-                  <c:v>509.0128462748691</c:v>
+                  <c:v>509.01284627486922</c:v>
                 </c:pt>
                 <c:pt idx="7">
                   <c:v>515.29630709459309</c:v>
                 </c:pt>
                 <c:pt idx="8">
-                  <c:v>427.44398791703492</c:v>
+                  <c:v>427.4439879170348</c:v>
                 </c:pt>
                 <c:pt idx="9">
-                  <c:v>447.2962494662209</c:v>
+                  <c:v>447.29624946622067</c:v>
                 </c:pt>
                 <c:pt idx="10">
                   <c:v>398.294878687645</c:v>
                 </c:pt>
                 <c:pt idx="11">
-                  <c:v>366.48095246403795</c:v>
+                  <c:v>366.48095246403784</c:v>
                 </c:pt>
                 <c:pt idx="12">
                   <c:v>274.63017359735397</c:v>
                 </c:pt>
                 <c:pt idx="13">
-                  <c:v>296.97397165811594</c:v>
+                  <c:v>296.97397165811583</c:v>
                 </c:pt>
                 <c:pt idx="14">
                   <c:v>292.78037186489593</c:v>
                 </c:pt>
                 <c:pt idx="15">
-                  <c:v>272.46991698022987</c:v>
+                  <c:v>272.46991698022964</c:v>
                 </c:pt>
                 <c:pt idx="16">
                   <c:v>260.386825535664</c:v>
@@ -2285,7 +2408,7 @@
                   <c:v>2023.2291492694599</c:v>
                 </c:pt>
                 <c:pt idx="2">
-                  <c:v>1726.6113289529296</c:v>
+                  <c:v>1726.6113289529292</c:v>
                 </c:pt>
                 <c:pt idx="3">
                   <c:v>1719.27025304433</c:v>
@@ -2294,22 +2417,22 @@
                   <c:v>1306.7684905957199</c:v>
                 </c:pt>
                 <c:pt idx="5">
-                  <c:v>1048.7115778848402</c:v>
+                  <c:v>1048.7115778848406</c:v>
                 </c:pt>
                 <c:pt idx="6">
-                  <c:v>821.59328320795407</c:v>
+                  <c:v>821.5932832079543</c:v>
                 </c:pt>
                 <c:pt idx="7">
-                  <c:v>752.52860347713215</c:v>
+                  <c:v>752.52860347713249</c:v>
                 </c:pt>
                 <c:pt idx="8">
                   <c:v>787.33371590190097</c:v>
                 </c:pt>
                 <c:pt idx="9">
-                  <c:v>785.6098801557921</c:v>
+                  <c:v>785.60988015579233</c:v>
                 </c:pt>
                 <c:pt idx="10">
-                  <c:v>759.29711555681513</c:v>
+                  <c:v>759.29711555681536</c:v>
                 </c:pt>
                 <c:pt idx="11">
                   <c:v>568.358201467154</c:v>
@@ -2318,16 +2441,16 @@
                   <c:v>492.01147189779499</c:v>
                 </c:pt>
                 <c:pt idx="13">
-                  <c:v>448.30616897659394</c:v>
+                  <c:v>448.30616897659377</c:v>
                 </c:pt>
                 <c:pt idx="14">
-                  <c:v>447.47275222617594</c:v>
+                  <c:v>447.47275222617577</c:v>
                 </c:pt>
                 <c:pt idx="15">
-                  <c:v>401.91707046592592</c:v>
+                  <c:v>401.9170704659258</c:v>
                 </c:pt>
                 <c:pt idx="16">
-                  <c:v>354.35930602871605</c:v>
+                  <c:v>354.35930602871616</c:v>
                 </c:pt>
                 <c:pt idx="17">
                   <c:v>343.18578085549905</c:v>
@@ -2358,25 +2481,25 @@
                 <c:formatCode>General</c:formatCode>
                 <c:ptCount val="20"/>
                 <c:pt idx="0">
-                  <c:v>4122.5179972486694</c:v>
+                  <c:v>4122.5179972486685</c:v>
                 </c:pt>
                 <c:pt idx="1">
                   <c:v>3174.6426118551899</c:v>
                 </c:pt>
                 <c:pt idx="2">
-                  <c:v>2272.9273205711606</c:v>
+                  <c:v>2272.9273205711615</c:v>
                 </c:pt>
                 <c:pt idx="3">
                   <c:v>2552.2882586351598</c:v>
                 </c:pt>
                 <c:pt idx="4">
-                  <c:v>1758.1637962572995</c:v>
+                  <c:v>1758.1637962572991</c:v>
                 </c:pt>
                 <c:pt idx="5">
                   <c:v>1491.4138224728299</c:v>
                 </c:pt>
                 <c:pt idx="6">
-                  <c:v>1276.1020183139397</c:v>
+                  <c:v>1276.1020183139392</c:v>
                 </c:pt>
                 <c:pt idx="7">
                   <c:v>1559.8307454053299</c:v>
@@ -2388,16 +2511,16 @@
                   <c:v>1029.3220682127699</c:v>
                 </c:pt>
                 <c:pt idx="10">
-                  <c:v>885.73820795710719</c:v>
+                  <c:v>885.73820795710765</c:v>
                 </c:pt>
                 <c:pt idx="11">
-                  <c:v>830.09290505863214</c:v>
+                  <c:v>830.09290505863237</c:v>
                 </c:pt>
                 <c:pt idx="12">
-                  <c:v>782.47547652770515</c:v>
+                  <c:v>782.4754765277055</c:v>
                 </c:pt>
                 <c:pt idx="13">
-                  <c:v>711.01478365942717</c:v>
+                  <c:v>711.01478365942762</c:v>
                 </c:pt>
                 <c:pt idx="14">
                   <c:v>644.86090612606699</c:v>
@@ -2406,7 +2529,7 @@
                   <c:v>630.01325161692807</c:v>
                 </c:pt>
                 <c:pt idx="16">
-                  <c:v>623.68027499213508</c:v>
+                  <c:v>623.68027499213531</c:v>
                 </c:pt>
                 <c:pt idx="17">
                   <c:v>584.23909777842005</c:v>
@@ -2422,24 +2545,24 @@
           </c:val>
         </c:ser>
         <c:marker val="1"/>
-        <c:axId val="89934848"/>
-        <c:axId val="89936640"/>
+        <c:axId val="65334656"/>
+        <c:axId val="65377408"/>
       </c:lineChart>
       <c:catAx>
-        <c:axId val="89934848"/>
+        <c:axId val="65334656"/>
         <c:scaling>
           <c:orientation val="minMax"/>
         </c:scaling>
         <c:axPos val="b"/>
         <c:tickLblPos val="nextTo"/>
-        <c:crossAx val="89936640"/>
+        <c:crossAx val="65377408"/>
         <c:crosses val="autoZero"/>
         <c:auto val="1"/>
         <c:lblAlgn val="ctr"/>
         <c:lblOffset val="100"/>
       </c:catAx>
       <c:valAx>
-        <c:axId val="89936640"/>
+        <c:axId val="65377408"/>
         <c:scaling>
           <c:orientation val="minMax"/>
         </c:scaling>
@@ -2447,7 +2570,7 @@
         <c:majorGridlines/>
         <c:numFmt formatCode="General" sourceLinked="1"/>
         <c:tickLblPos val="nextTo"/>
-        <c:crossAx val="89934848"/>
+        <c:crossAx val="65334656"/>
         <c:crosses val="autoZero"/>
         <c:crossBetween val="between"/>
       </c:valAx>
@@ -2473,10 +2596,10 @@
           <c:layoutTarget val="inner"/>
           <c:xMode val="edge"/>
           <c:yMode val="edge"/>
-          <c:x val="5.4842226871742596E-2"/>
+          <c:x val="5.484222687174263E-2"/>
           <c:y val="0.13790179964088561"/>
           <c:w val="0.8268007219178739"/>
-          <c:h val="0.7355056866732258"/>
+          <c:h val="0.73550568667322602"/>
         </c:manualLayout>
       </c:layout>
       <c:lineChart>
@@ -2497,25 +2620,25 @@
                 <c:formatCode>General</c:formatCode>
                 <c:ptCount val="20"/>
                 <c:pt idx="0">
-                  <c:v>43.775435887659206</c:v>
+                  <c:v>43.775435887659221</c:v>
                 </c:pt>
                 <c:pt idx="1">
-                  <c:v>38.881413279813792</c:v>
+                  <c:v>38.881413279813778</c:v>
                 </c:pt>
                 <c:pt idx="2">
                   <c:v>31.1561400876009</c:v>
                 </c:pt>
                 <c:pt idx="3">
-                  <c:v>26.951466520938798</c:v>
+                  <c:v>26.951466520938791</c:v>
                 </c:pt>
                 <c:pt idx="4">
-                  <c:v>21.765066712166696</c:v>
+                  <c:v>21.765066712166689</c:v>
                 </c:pt>
                 <c:pt idx="5">
-                  <c:v>21.951727674870398</c:v>
+                  <c:v>21.951727674870384</c:v>
                 </c:pt>
                 <c:pt idx="6">
-                  <c:v>18.028328802063893</c:v>
+                  <c:v>18.028328802063882</c:v>
                 </c:pt>
                 <c:pt idx="7">
                   <c:v>14.047444105790499</c:v>
@@ -2527,7 +2650,7 @@
                   <c:v>13.6769454366978</c:v>
                 </c:pt>
                 <c:pt idx="10">
-                  <c:v>10.450412158482903</c:v>
+                  <c:v>10.45041215848291</c:v>
                 </c:pt>
                 <c:pt idx="11">
                   <c:v>11.0455734172054</c:v>
@@ -2539,19 +2662,19 @@
                   <c:v>10.4318831990409</c:v>
                 </c:pt>
                 <c:pt idx="14">
-                  <c:v>10.102184845655902</c:v>
+                  <c:v>10.102184845655906</c:v>
                 </c:pt>
                 <c:pt idx="15">
                   <c:v>9.2040900896664404</c:v>
                 </c:pt>
                 <c:pt idx="16">
-                  <c:v>8.7609272128806417</c:v>
+                  <c:v>8.7609272128806452</c:v>
                 </c:pt>
                 <c:pt idx="17">
                   <c:v>8.8908442707155793</c:v>
                 </c:pt>
                 <c:pt idx="18">
-                  <c:v>7.8486987400766406</c:v>
+                  <c:v>7.8486987400766424</c:v>
                 </c:pt>
                 <c:pt idx="19">
                   <c:v>7.0935729036434001</c:v>
@@ -2576,7 +2699,7 @@
                 <c:formatCode>General</c:formatCode>
                 <c:ptCount val="20"/>
                 <c:pt idx="0">
-                  <c:v>273.4811447155389</c:v>
+                  <c:v>273.48114471553879</c:v>
                 </c:pt>
                 <c:pt idx="1">
                   <c:v>182.15380890189698</c:v>
@@ -2585,7 +2708,7 @@
                   <c:v>178.86974170618598</c:v>
                 </c:pt>
                 <c:pt idx="3">
-                  <c:v>138.11927864200197</c:v>
+                  <c:v>138.11927864200192</c:v>
                 </c:pt>
                 <c:pt idx="4">
                   <c:v>134.961181236236</c:v>
@@ -2594,7 +2717,7 @@
                   <c:v>121.45037810137801</c:v>
                 </c:pt>
                 <c:pt idx="6">
-                  <c:v>108.44329125827801</c:v>
+                  <c:v>108.44329125827807</c:v>
                 </c:pt>
                 <c:pt idx="7">
                   <c:v>98.405996988706605</c:v>
@@ -2606,28 +2729,28 @@
                   <c:v>75.985456240419481</c:v>
                 </c:pt>
                 <c:pt idx="10">
-                  <c:v>74.578570325761987</c:v>
+                  <c:v>74.578570325761945</c:v>
                 </c:pt>
                 <c:pt idx="11">
-                  <c:v>69.151482778912992</c:v>
+                  <c:v>69.151482778912978</c:v>
                 </c:pt>
                 <c:pt idx="12">
                   <c:v>63.812007867454994</c:v>
                 </c:pt>
                 <c:pt idx="13">
-                  <c:v>60.755627515891192</c:v>
+                  <c:v>60.755627515891177</c:v>
                 </c:pt>
                 <c:pt idx="14">
-                  <c:v>47.698592499911108</c:v>
+                  <c:v>47.698592499911122</c:v>
                 </c:pt>
                 <c:pt idx="15">
                   <c:v>50.6805853655991</c:v>
                 </c:pt>
                 <c:pt idx="16">
-                  <c:v>50.827146768116492</c:v>
+                  <c:v>50.827146768116478</c:v>
                 </c:pt>
                 <c:pt idx="17">
-                  <c:v>47.238539821178712</c:v>
+                  <c:v>47.238539821178748</c:v>
                 </c:pt>
                 <c:pt idx="18">
                   <c:v>47.971920890452196</c:v>
@@ -2661,10 +2784,10 @@
                   <c:v>522.23718057103804</c:v>
                 </c:pt>
                 <c:pt idx="2">
-                  <c:v>466.47951441283595</c:v>
+                  <c:v>466.47951441283584</c:v>
                 </c:pt>
                 <c:pt idx="3">
-                  <c:v>355.09263794268588</c:v>
+                  <c:v>355.09263794268554</c:v>
                 </c:pt>
                 <c:pt idx="4">
                   <c:v>337.98438538307602</c:v>
@@ -2673,10 +2796,10 @@
                   <c:v>278.44452425542102</c:v>
                 </c:pt>
                 <c:pt idx="6">
-                  <c:v>246.58911561915397</c:v>
+                  <c:v>246.58911561915392</c:v>
                 </c:pt>
                 <c:pt idx="7">
-                  <c:v>236.30784894742806</c:v>
+                  <c:v>236.30784894742817</c:v>
                 </c:pt>
                 <c:pt idx="8">
                   <c:v>199.91215381407301</c:v>
@@ -2685,7 +2808,7 @@
                   <c:v>187.30248329177698</c:v>
                 </c:pt>
                 <c:pt idx="10">
-                  <c:v>188.89806595679303</c:v>
+                  <c:v>188.89806595679309</c:v>
                 </c:pt>
                 <c:pt idx="11">
                   <c:v>181.65329649013199</c:v>
@@ -2697,19 +2820,19 @@
                   <c:v>164.720358383827</c:v>
                 </c:pt>
                 <c:pt idx="14">
-                  <c:v>156.73055306162996</c:v>
+                  <c:v>156.73055306162991</c:v>
                 </c:pt>
                 <c:pt idx="15">
-                  <c:v>134.23816949762502</c:v>
+                  <c:v>134.23816949762508</c:v>
                 </c:pt>
                 <c:pt idx="16">
-                  <c:v>121.49394340323003</c:v>
+                  <c:v>121.49394340323008</c:v>
                 </c:pt>
                 <c:pt idx="17">
-                  <c:v>130.18968866050795</c:v>
+                  <c:v>130.1896886605079</c:v>
                 </c:pt>
                 <c:pt idx="18">
-                  <c:v>113.15944649988197</c:v>
+                  <c:v>113.15944649988194</c:v>
                 </c:pt>
                 <c:pt idx="19">
                   <c:v>102.69288601920501</c:v>
@@ -2734,10 +2857,10 @@
                 <c:formatCode>General</c:formatCode>
                 <c:ptCount val="20"/>
                 <c:pt idx="0">
-                  <c:v>1638.6622000543596</c:v>
+                  <c:v>1638.6622000543589</c:v>
                 </c:pt>
                 <c:pt idx="1">
-                  <c:v>1032.9203951821103</c:v>
+                  <c:v>1032.9203951821107</c:v>
                 </c:pt>
                 <c:pt idx="2">
                   <c:v>847.63281700934601</c:v>
@@ -2749,7 +2872,7 @@
                   <c:v>744.16486015670398</c:v>
                 </c:pt>
                 <c:pt idx="5">
-                  <c:v>521.64679892853917</c:v>
+                  <c:v>521.6467989285394</c:v>
                 </c:pt>
                 <c:pt idx="6">
                   <c:v>464.07795823865399</c:v>
@@ -2758,40 +2881,40 @@
                   <c:v>454.35442640001202</c:v>
                 </c:pt>
                 <c:pt idx="8">
-                  <c:v>381.39854049419392</c:v>
+                  <c:v>381.39854049419381</c:v>
                 </c:pt>
                 <c:pt idx="9">
                   <c:v>376.25</c:v>
                 </c:pt>
                 <c:pt idx="10">
-                  <c:v>338.42731849267687</c:v>
+                  <c:v>338.42731849267653</c:v>
                 </c:pt>
                 <c:pt idx="11">
-                  <c:v>347.90850046901892</c:v>
+                  <c:v>347.9085004690188</c:v>
                 </c:pt>
                 <c:pt idx="12">
-                  <c:v>297.79648945212989</c:v>
+                  <c:v>297.79648945212961</c:v>
                 </c:pt>
                 <c:pt idx="13">
                   <c:v>267.77462870430298</c:v>
                 </c:pt>
                 <c:pt idx="14">
-                  <c:v>253.70621666061402</c:v>
+                  <c:v>253.70621666061407</c:v>
                 </c:pt>
                 <c:pt idx="15">
-                  <c:v>241.98802461227203</c:v>
+                  <c:v>241.98802461227208</c:v>
                 </c:pt>
                 <c:pt idx="16">
                   <c:v>226.10567947640598</c:v>
                 </c:pt>
                 <c:pt idx="17">
-                  <c:v>209.11599612954194</c:v>
+                  <c:v>209.11599612954183</c:v>
                 </c:pt>
                 <c:pt idx="18">
                   <c:v>212.20172042794098</c:v>
                 </c:pt>
                 <c:pt idx="19">
-                  <c:v>207.40149991716504</c:v>
+                  <c:v>207.4014999171651</c:v>
                 </c:pt>
               </c:numCache>
             </c:numRef>
@@ -2813,10 +2936,10 @@
                 <c:formatCode>General</c:formatCode>
                 <c:ptCount val="20"/>
                 <c:pt idx="0">
-                  <c:v>1960.8677552235802</c:v>
+                  <c:v>1960.8677552235806</c:v>
                 </c:pt>
                 <c:pt idx="1">
-                  <c:v>1749.5771657447704</c:v>
+                  <c:v>1749.5771657447713</c:v>
                 </c:pt>
                 <c:pt idx="2">
                   <c:v>1410.6944017267999</c:v>
@@ -2828,13 +2951,13 @@
                   <c:v>992.52638672502098</c:v>
                 </c:pt>
                 <c:pt idx="5">
-                  <c:v>982.97133846106408</c:v>
+                  <c:v>982.97133846106431</c:v>
                 </c:pt>
                 <c:pt idx="6">
-                  <c:v>818.82235240275486</c:v>
+                  <c:v>818.82235240275452</c:v>
                 </c:pt>
                 <c:pt idx="7">
-                  <c:v>685.57598527406913</c:v>
+                  <c:v>685.57598527406935</c:v>
                 </c:pt>
                 <c:pt idx="8">
                   <c:v>634.75573472537405</c:v>
@@ -2843,7 +2966,7 @@
                   <c:v>480.80256471398002</c:v>
                 </c:pt>
                 <c:pt idx="10">
-                  <c:v>633.48261265040094</c:v>
+                  <c:v>633.48261265040071</c:v>
                 </c:pt>
                 <c:pt idx="11">
                   <c:v>497.91512339633198</c:v>
@@ -2852,10 +2975,10 @@
                   <c:v>478.89255328314101</c:v>
                 </c:pt>
                 <c:pt idx="13">
-                  <c:v>539.20010942191891</c:v>
+                  <c:v>539.20010942191868</c:v>
                 </c:pt>
                 <c:pt idx="14">
-                  <c:v>435.68636665662592</c:v>
+                  <c:v>435.68636665662581</c:v>
                 </c:pt>
                 <c:pt idx="15">
                   <c:v>411.66829304453302</c:v>
@@ -2864,10 +2987,10 @@
                   <c:v>359.02385565366001</c:v>
                 </c:pt>
                 <c:pt idx="17">
-                  <c:v>391.1383387226229</c:v>
+                  <c:v>391.13833872262268</c:v>
                 </c:pt>
                 <c:pt idx="18">
-                  <c:v>332.53135029477295</c:v>
+                  <c:v>332.53135029477284</c:v>
                 </c:pt>
                 <c:pt idx="19">
                   <c:v>339.52204748785903</c:v>
@@ -2892,7 +3015,7 @@
                 <c:formatCode>General</c:formatCode>
                 <c:ptCount val="20"/>
                 <c:pt idx="0">
-                  <c:v>2651.5051304555504</c:v>
+                  <c:v>2651.5051304555514</c:v>
                 </c:pt>
                 <c:pt idx="1">
                   <c:v>2348.0250462138101</c:v>
@@ -2904,10 +3027,10 @@
                   <c:v>1725.6664279964098</c:v>
                 </c:pt>
                 <c:pt idx="4">
-                  <c:v>1631.6444293338895</c:v>
+                  <c:v>1631.6444293338886</c:v>
                 </c:pt>
                 <c:pt idx="5">
-                  <c:v>1190.7660979706102</c:v>
+                  <c:v>1190.7660979706106</c:v>
                 </c:pt>
                 <c:pt idx="6">
                   <c:v>1135.4103131090201</c:v>
@@ -2925,55 +3048,55 @@
                   <c:v>868.36154004082198</c:v>
                 </c:pt>
                 <c:pt idx="11">
-                  <c:v>790.50343616248711</c:v>
+                  <c:v>790.50343616248733</c:v>
                 </c:pt>
                 <c:pt idx="12">
-                  <c:v>765.29993624373412</c:v>
+                  <c:v>765.29993624373435</c:v>
                 </c:pt>
                 <c:pt idx="13">
-                  <c:v>609.0969749425401</c:v>
+                  <c:v>609.09697494254033</c:v>
                 </c:pt>
                 <c:pt idx="14">
                   <c:v>709.99752514608599</c:v>
                 </c:pt>
                 <c:pt idx="15">
-                  <c:v>638.80746202581588</c:v>
+                  <c:v>638.80746202581565</c:v>
                 </c:pt>
                 <c:pt idx="16">
                   <c:v>536.3006757582981</c:v>
                 </c:pt>
                 <c:pt idx="17">
-                  <c:v>491.17862638401203</c:v>
+                  <c:v>491.17862638401215</c:v>
                 </c:pt>
                 <c:pt idx="18">
                   <c:v>564.57421559392196</c:v>
                 </c:pt>
                 <c:pt idx="19">
-                  <c:v>442.54349987491105</c:v>
+                  <c:v>442.54349987491116</c:v>
                 </c:pt>
               </c:numCache>
             </c:numRef>
           </c:val>
         </c:ser>
         <c:marker val="1"/>
-        <c:axId val="89971712"/>
-        <c:axId val="90215552"/>
+        <c:axId val="71819648"/>
+        <c:axId val="71821568"/>
       </c:lineChart>
       <c:catAx>
-        <c:axId val="89971712"/>
+        <c:axId val="71819648"/>
         <c:scaling>
           <c:orientation val="minMax"/>
         </c:scaling>
         <c:axPos val="b"/>
         <c:tickLblPos val="nextTo"/>
-        <c:crossAx val="90215552"/>
+        <c:crossAx val="71821568"/>
         <c:crosses val="autoZero"/>
         <c:auto val="1"/>
         <c:lblAlgn val="ctr"/>
         <c:lblOffset val="100"/>
       </c:catAx>
       <c:valAx>
-        <c:axId val="90215552"/>
+        <c:axId val="71821568"/>
         <c:scaling>
           <c:orientation val="minMax"/>
         </c:scaling>
@@ -2981,7 +3104,7 @@
         <c:majorGridlines/>
         <c:numFmt formatCode="General" sourceLinked="1"/>
         <c:tickLblPos val="nextTo"/>
-        <c:crossAx val="89971712"/>
+        <c:crossAx val="71819648"/>
         <c:crosses val="autoZero"/>
         <c:crossBetween val="between"/>
       </c:valAx>
@@ -3029,10 +3152,10 @@
           <c:layoutTarget val="inner"/>
           <c:xMode val="edge"/>
           <c:yMode val="edge"/>
-          <c:x val="5.484222687174263E-2"/>
+          <c:x val="5.4842226871742665E-2"/>
           <c:y val="0.10080087158916455"/>
           <c:w val="0.8268007219178739"/>
-          <c:h val="0.77260648079367555"/>
+          <c:h val="0.77260648079367578"/>
         </c:manualLayout>
       </c:layout>
       <c:lineChart>
@@ -3050,25 +3173,25 @@
                 <c:formatCode>General</c:formatCode>
                 <c:ptCount val="20"/>
                 <c:pt idx="0">
-                  <c:v>43.775435887659206</c:v>
+                  <c:v>43.775435887659221</c:v>
                 </c:pt>
                 <c:pt idx="1">
-                  <c:v>38.881413279813792</c:v>
+                  <c:v>38.881413279813778</c:v>
                 </c:pt>
                 <c:pt idx="2">
                   <c:v>31.1561400876009</c:v>
                 </c:pt>
                 <c:pt idx="3">
-                  <c:v>26.951466520938798</c:v>
+                  <c:v>26.951466520938791</c:v>
                 </c:pt>
                 <c:pt idx="4">
-                  <c:v>21.765066712166696</c:v>
+                  <c:v>21.765066712166689</c:v>
                 </c:pt>
                 <c:pt idx="5">
-                  <c:v>21.951727674870398</c:v>
+                  <c:v>21.951727674870384</c:v>
                 </c:pt>
                 <c:pt idx="6">
-                  <c:v>18.028328802063893</c:v>
+                  <c:v>18.028328802063882</c:v>
                 </c:pt>
                 <c:pt idx="7">
                   <c:v>14.047444105790499</c:v>
@@ -3080,7 +3203,7 @@
                   <c:v>13.6769454366978</c:v>
                 </c:pt>
                 <c:pt idx="10">
-                  <c:v>10.450412158482903</c:v>
+                  <c:v>10.45041215848291</c:v>
                 </c:pt>
                 <c:pt idx="11">
                   <c:v>11.0455734172054</c:v>
@@ -3092,19 +3215,19 @@
                   <c:v>10.4318831990409</c:v>
                 </c:pt>
                 <c:pt idx="14">
-                  <c:v>10.102184845655902</c:v>
+                  <c:v>10.102184845655906</c:v>
                 </c:pt>
                 <c:pt idx="15">
                   <c:v>9.2040900896664404</c:v>
                 </c:pt>
                 <c:pt idx="16">
-                  <c:v>8.7609272128806417</c:v>
+                  <c:v>8.7609272128806452</c:v>
                 </c:pt>
                 <c:pt idx="17">
                   <c:v>8.8908442707155793</c:v>
                 </c:pt>
                 <c:pt idx="18">
-                  <c:v>7.8486987400766406</c:v>
+                  <c:v>7.8486987400766424</c:v>
                 </c:pt>
                 <c:pt idx="19">
                   <c:v>7.0935729036434001</c:v>
@@ -3114,24 +3237,24 @@
           </c:val>
         </c:ser>
         <c:marker val="1"/>
-        <c:axId val="90333952"/>
-        <c:axId val="90335488"/>
+        <c:axId val="72263552"/>
+        <c:axId val="72265088"/>
       </c:lineChart>
       <c:catAx>
-        <c:axId val="90333952"/>
+        <c:axId val="72263552"/>
         <c:scaling>
           <c:orientation val="minMax"/>
         </c:scaling>
         <c:axPos val="b"/>
         <c:tickLblPos val="nextTo"/>
-        <c:crossAx val="90335488"/>
+        <c:crossAx val="72265088"/>
         <c:crosses val="autoZero"/>
         <c:auto val="1"/>
         <c:lblAlgn val="ctr"/>
         <c:lblOffset val="100"/>
       </c:catAx>
       <c:valAx>
-        <c:axId val="90335488"/>
+        <c:axId val="72265088"/>
         <c:scaling>
           <c:orientation val="minMax"/>
         </c:scaling>
@@ -3139,7 +3262,7 @@
         <c:majorGridlines/>
         <c:numFmt formatCode="General" sourceLinked="1"/>
         <c:tickLblPos val="nextTo"/>
-        <c:crossAx val="90333952"/>
+        <c:crossAx val="72263552"/>
         <c:crosses val="autoZero"/>
         <c:crossBetween val="between"/>
       </c:valAx>
@@ -3168,7 +3291,7 @@
           <c:x val="6.7201929373432778E-2"/>
           <c:y val="8.0104761665685628E-2"/>
           <c:w val="0.81308875437223449"/>
-          <c:h val="0.79277828622452484"/>
+          <c:h val="0.79277828622452506"/>
         </c:manualLayout>
       </c:layout>
       <c:lineChart>
@@ -3189,7 +3312,7 @@
                 <c:formatCode>General</c:formatCode>
                 <c:ptCount val="20"/>
                 <c:pt idx="0">
-                  <c:v>2693.4072173521204</c:v>
+                  <c:v>2693.4072173521213</c:v>
                 </c:pt>
                 <c:pt idx="1">
                   <c:v>2485.0188069769301</c:v>
@@ -3213,7 +3336,7 @@
                   <c:v>1841.7018019765601</c:v>
                 </c:pt>
                 <c:pt idx="8">
-                  <c:v>1851.0940086955497</c:v>
+                  <c:v>1851.0940086955493</c:v>
                 </c:pt>
                 <c:pt idx="9">
                   <c:v>1629.9708136976501</c:v>
@@ -3225,7 +3348,7 @@
                   <c:v>1714.3083601762801</c:v>
                 </c:pt>
                 <c:pt idx="12">
-                  <c:v>1612.1727060908497</c:v>
+                  <c:v>1612.1727060908493</c:v>
                 </c:pt>
                 <c:pt idx="13">
                   <c:v>1522.8347251131599</c:v>
@@ -3268,19 +3391,19 @@
                 <c:formatCode>General</c:formatCode>
                 <c:ptCount val="20"/>
                 <c:pt idx="0">
-                  <c:v>17227.083495392602</c:v>
+                  <c:v>17227.083495392617</c:v>
                 </c:pt>
                 <c:pt idx="1">
                   <c:v>15230.686793512499</c:v>
                 </c:pt>
                 <c:pt idx="2">
-                  <c:v>13914.800355677098</c:v>
+                  <c:v>13914.800355677093</c:v>
                 </c:pt>
                 <c:pt idx="3">
-                  <c:v>12821.048384002303</c:v>
+                  <c:v>12821.048384002304</c:v>
                 </c:pt>
                 <c:pt idx="4">
-                  <c:v>12670.016636040698</c:v>
+                  <c:v>12670.016636040693</c:v>
                 </c:pt>
                 <c:pt idx="5">
                   <c:v>12484.254611274</c:v>
@@ -3289,7 +3412,7 @@
                   <c:v>11079.4104254751</c:v>
                 </c:pt>
                 <c:pt idx="7">
-                  <c:v>10420.365324817398</c:v>
+                  <c:v>10420.365324817391</c:v>
                 </c:pt>
                 <c:pt idx="8">
                   <c:v>10434.7459634306</c:v>
@@ -3298,13 +3421,13 @@
                   <c:v>10267.439571020799</c:v>
                 </c:pt>
                 <c:pt idx="10">
-                  <c:v>9179.6325918173025</c:v>
+                  <c:v>9179.6325918173061</c:v>
                 </c:pt>
                 <c:pt idx="11">
-                  <c:v>9585.7919581259612</c:v>
+                  <c:v>9585.7919581259666</c:v>
                 </c:pt>
                 <c:pt idx="12">
-                  <c:v>8616.2317447219721</c:v>
+                  <c:v>8616.2317447219757</c:v>
                 </c:pt>
                 <c:pt idx="13">
                   <c:v>7862.0983935433396</c:v>
@@ -3313,19 +3436,19 @@
                   <c:v>7413.9073436876697</c:v>
                 </c:pt>
                 <c:pt idx="15">
-                  <c:v>8920.9579168135278</c:v>
+                  <c:v>8920.9579168135242</c:v>
                 </c:pt>
                 <c:pt idx="16">
-                  <c:v>8441.6657768642581</c:v>
+                  <c:v>8441.6657768642544</c:v>
                 </c:pt>
                 <c:pt idx="17">
                   <c:v>7831.4528329854902</c:v>
                 </c:pt>
                 <c:pt idx="18">
-                  <c:v>7248.2282296500016</c:v>
+                  <c:v>7248.2282296500043</c:v>
                 </c:pt>
                 <c:pt idx="19">
-                  <c:v>7124.0936294824214</c:v>
+                  <c:v>7124.0936294824232</c:v>
                 </c:pt>
               </c:numCache>
             </c:numRef>
@@ -3350,13 +3473,13 @@
                   <c:v>42160.801660528101</c:v>
                 </c:pt>
                 <c:pt idx="1">
-                  <c:v>41766.178035633689</c:v>
+                  <c:v>41766.178035633675</c:v>
                 </c:pt>
                 <c:pt idx="2">
-                  <c:v>34169.240365532496</c:v>
+                  <c:v>34169.240365532482</c:v>
                 </c:pt>
                 <c:pt idx="3">
-                  <c:v>30185.294533357195</c:v>
+                  <c:v>30185.294533357192</c:v>
                 </c:pt>
                 <c:pt idx="4">
                   <c:v>29077.479373268601</c:v>
@@ -3374,7 +3497,7 @@
                   <c:v>27105.691984657798</c:v>
                 </c:pt>
                 <c:pt idx="9">
-                  <c:v>25426.801691379795</c:v>
+                  <c:v>25426.801691379787</c:v>
                 </c:pt>
                 <c:pt idx="10">
                   <c:v>24090.1857878027</c:v>
@@ -3389,22 +3512,22 @@
                   <c:v>24646.423916077896</c:v>
                 </c:pt>
                 <c:pt idx="14">
-                  <c:v>21627.927664774503</c:v>
+                  <c:v>21627.92766477451</c:v>
                 </c:pt>
                 <c:pt idx="15">
-                  <c:v>21383.624577087794</c:v>
+                  <c:v>21383.624577087779</c:v>
                 </c:pt>
                 <c:pt idx="16">
-                  <c:v>19969.756081924705</c:v>
+                  <c:v>19969.756081924712</c:v>
                 </c:pt>
                 <c:pt idx="17">
-                  <c:v>19832.560614594804</c:v>
+                  <c:v>19832.560614594811</c:v>
                 </c:pt>
                 <c:pt idx="18">
-                  <c:v>18934.548435853405</c:v>
+                  <c:v>18934.548435853412</c:v>
                 </c:pt>
                 <c:pt idx="19">
-                  <c:v>17985.346874960404</c:v>
+                  <c:v>17985.346874960411</c:v>
                 </c:pt>
               </c:numCache>
             </c:numRef>
@@ -3426,7 +3549,7 @@
                 <c:formatCode>General</c:formatCode>
                 <c:ptCount val="20"/>
                 <c:pt idx="0">
-                  <c:v>71511.352513775986</c:v>
+                  <c:v>71511.352513775972</c:v>
                 </c:pt>
                 <c:pt idx="1">
                   <c:v>71504.783379831395</c:v>
@@ -3435,10 +3558,10 @@
                   <c:v>67596.256493521389</c:v>
                 </c:pt>
                 <c:pt idx="3">
-                  <c:v>56882.22213757909</c:v>
+                  <c:v>56882.222137579076</c:v>
                 </c:pt>
                 <c:pt idx="4">
-                  <c:v>53242.548473425108</c:v>
+                  <c:v>53242.548473425122</c:v>
                 </c:pt>
                 <c:pt idx="5">
                   <c:v>52530.514839567302</c:v>
@@ -3447,7 +3570,7 @@
                   <c:v>48779.857064788397</c:v>
                 </c:pt>
                 <c:pt idx="7">
-                  <c:v>52123.503155987295</c:v>
+                  <c:v>52123.50315598728</c:v>
                 </c:pt>
                 <c:pt idx="8">
                   <c:v>47436.130706944197</c:v>
@@ -3456,7 +3579,7 @@
                   <c:v>49148.059105846303</c:v>
                 </c:pt>
                 <c:pt idx="10">
-                  <c:v>46545.24677811929</c:v>
+                  <c:v>46545.246778119275</c:v>
                 </c:pt>
                 <c:pt idx="11">
                   <c:v>44131.200593654503</c:v>
@@ -3468,19 +3591,19 @@
                   <c:v>42314.174313544201</c:v>
                 </c:pt>
                 <c:pt idx="14">
-                  <c:v>41614.170180209992</c:v>
+                  <c:v>41614.170180209985</c:v>
                 </c:pt>
                 <c:pt idx="15">
-                  <c:v>39977.739695909193</c:v>
+                  <c:v>39977.739695909186</c:v>
                 </c:pt>
                 <c:pt idx="16">
                   <c:v>39950.447192095198</c:v>
                 </c:pt>
                 <c:pt idx="17">
-                  <c:v>36633.299717152891</c:v>
+                  <c:v>36633.299717152884</c:v>
                 </c:pt>
                 <c:pt idx="18">
-                  <c:v>40024.848022463004</c:v>
+                  <c:v>40024.848022463011</c:v>
                 </c:pt>
                 <c:pt idx="19">
                   <c:v>35765.157057991099</c:v>
@@ -3505,10 +3628,10 @@
                 <c:formatCode>General</c:formatCode>
                 <c:ptCount val="20"/>
                 <c:pt idx="0">
-                  <c:v>108039.83026368801</c:v>
+                  <c:v>108039.83026368804</c:v>
                 </c:pt>
                 <c:pt idx="1">
-                  <c:v>106978.33487935699</c:v>
+                  <c:v>106978.33487935696</c:v>
                 </c:pt>
                 <c:pt idx="2">
                   <c:v>101137.667697232</c:v>
@@ -3517,7 +3640,7 @@
                   <c:v>103904.349292221</c:v>
                 </c:pt>
                 <c:pt idx="4">
-                  <c:v>96924.030382838013</c:v>
+                  <c:v>96924.030382838027</c:v>
                 </c:pt>
                 <c:pt idx="5">
                   <c:v>87095.730661784197</c:v>
@@ -3526,7 +3649,7 @@
                   <c:v>84881.920208908996</c:v>
                 </c:pt>
                 <c:pt idx="7">
-                  <c:v>77058.377850408317</c:v>
+                  <c:v>77058.377850408346</c:v>
                 </c:pt>
                 <c:pt idx="8">
                   <c:v>81391.707655298989</c:v>
@@ -3535,31 +3658,31 @@
                   <c:v>81576.803472280997</c:v>
                 </c:pt>
                 <c:pt idx="10">
-                  <c:v>81385.384129664119</c:v>
+                  <c:v>81385.384129664177</c:v>
                 </c:pt>
                 <c:pt idx="11">
-                  <c:v>71720.471562238818</c:v>
+                  <c:v>71720.471562238861</c:v>
                 </c:pt>
                 <c:pt idx="12">
-                  <c:v>73401.290222465483</c:v>
+                  <c:v>73401.290222465468</c:v>
                 </c:pt>
                 <c:pt idx="13">
-                  <c:v>67526.124608495607</c:v>
+                  <c:v>67526.124608495636</c:v>
                 </c:pt>
                 <c:pt idx="14">
                   <c:v>66102.277133683703</c:v>
                 </c:pt>
                 <c:pt idx="15">
-                  <c:v>62966.057559406006</c:v>
+                  <c:v>62966.057559406036</c:v>
                 </c:pt>
                 <c:pt idx="16">
-                  <c:v>60172.470530338011</c:v>
+                  <c:v>60172.470530338025</c:v>
                 </c:pt>
                 <c:pt idx="17">
-                  <c:v>60538.186115122007</c:v>
+                  <c:v>60538.186115122022</c:v>
                 </c:pt>
                 <c:pt idx="18">
-                  <c:v>58769.011199398905</c:v>
+                  <c:v>58769.011199398927</c:v>
                 </c:pt>
                 <c:pt idx="19">
                   <c:v>60549.976121838001</c:v>
@@ -3584,13 +3707,13 @@
                 <c:formatCode>General</c:formatCode>
                 <c:ptCount val="20"/>
                 <c:pt idx="0">
-                  <c:v>186464.45075333997</c:v>
+                  <c:v>186464.45075333992</c:v>
                 </c:pt>
                 <c:pt idx="1">
-                  <c:v>161038.51567826702</c:v>
+                  <c:v>161038.51567826714</c:v>
                 </c:pt>
                 <c:pt idx="2">
-                  <c:v>149646.21414206704</c:v>
+                  <c:v>149646.2141420671</c:v>
                 </c:pt>
                 <c:pt idx="3">
                   <c:v>158084.90167393399</c:v>
@@ -3602,13 +3725,13 @@
                   <c:v>123055.22332303799</c:v>
                 </c:pt>
                 <c:pt idx="6">
-                  <c:v>109125.63236173501</c:v>
+                  <c:v>109125.63236173504</c:v>
                 </c:pt>
                 <c:pt idx="7">
-                  <c:v>138618.62011926802</c:v>
+                  <c:v>138618.62011926807</c:v>
                 </c:pt>
                 <c:pt idx="8">
-                  <c:v>132699.57044451102</c:v>
+                  <c:v>132699.57044451108</c:v>
                 </c:pt>
                 <c:pt idx="9">
                   <c:v>113682.040530395</c:v>
@@ -3623,13 +3746,13 @@
                   <c:v>104197.58539811699</c:v>
                 </c:pt>
                 <c:pt idx="13">
-                  <c:v>92936.384927385618</c:v>
+                  <c:v>92936.384927385661</c:v>
                 </c:pt>
                 <c:pt idx="14">
-                  <c:v>99156.12151560832</c:v>
+                  <c:v>99156.121515608349</c:v>
                 </c:pt>
                 <c:pt idx="15">
-                  <c:v>97113.292067482587</c:v>
+                  <c:v>97113.292067482544</c:v>
                 </c:pt>
                 <c:pt idx="16">
                   <c:v>101417.067044408</c:v>
@@ -3638,7 +3761,7 @@
                   <c:v>91913.495140325002</c:v>
                 </c:pt>
                 <c:pt idx="18">
-                  <c:v>88900.597572122671</c:v>
+                  <c:v>88900.597572122613</c:v>
                 </c:pt>
                 <c:pt idx="19">
                   <c:v>84360.879642127606</c:v>
@@ -3648,24 +3771,24 @@
           </c:val>
         </c:ser>
         <c:marker val="1"/>
-        <c:axId val="91989504"/>
-        <c:axId val="91991424"/>
+        <c:axId val="65231872"/>
+        <c:axId val="65258240"/>
       </c:lineChart>
       <c:catAx>
-        <c:axId val="91989504"/>
+        <c:axId val="65231872"/>
         <c:scaling>
           <c:orientation val="minMax"/>
         </c:scaling>
         <c:axPos val="b"/>
         <c:tickLblPos val="nextTo"/>
-        <c:crossAx val="91991424"/>
+        <c:crossAx val="65258240"/>
         <c:crosses val="autoZero"/>
         <c:auto val="1"/>
         <c:lblAlgn val="ctr"/>
         <c:lblOffset val="100"/>
       </c:catAx>
       <c:valAx>
-        <c:axId val="91991424"/>
+        <c:axId val="65258240"/>
         <c:scaling>
           <c:orientation val="minMax"/>
         </c:scaling>
@@ -3673,7 +3796,7 @@
         <c:majorGridlines/>
         <c:numFmt formatCode="General" sourceLinked="1"/>
         <c:tickLblPos val="nextTo"/>
-        <c:crossAx val="91989504"/>
+        <c:crossAx val="65231872"/>
         <c:crosses val="autoZero"/>
         <c:crossBetween val="between"/>
       </c:valAx>
@@ -3699,10 +3822,10 @@
           <c:layoutTarget val="inner"/>
           <c:xMode val="edge"/>
           <c:yMode val="edge"/>
-          <c:x val="5.484222687174263E-2"/>
+          <c:x val="5.4842226871742665E-2"/>
           <c:y val="0.10080087158916455"/>
           <c:w val="0.8268007219178739"/>
-          <c:h val="0.77260648079367555"/>
+          <c:h val="0.77260648079367578"/>
         </c:manualLayout>
       </c:layout>
       <c:lineChart>
@@ -3720,10 +3843,10 @@
                 <c:formatCode>General</c:formatCode>
                 <c:ptCount val="20"/>
                 <c:pt idx="0">
-                  <c:v>3357.9790189399205</c:v>
+                  <c:v>3357.9790189399214</c:v>
                 </c:pt>
                 <c:pt idx="1">
-                  <c:v>3124.1458333763303</c:v>
+                  <c:v>3124.1458333763312</c:v>
                 </c:pt>
                 <c:pt idx="2">
                   <c:v>1984.4622825166798</c:v>
@@ -3753,13 +3876,13 @@
                   <c:v>942.10178287534904</c:v>
                 </c:pt>
                 <c:pt idx="11">
-                  <c:v>976.38988052134812</c:v>
+                  <c:v>976.38988052134835</c:v>
                 </c:pt>
                 <c:pt idx="12">
-                  <c:v>842.96801173301094</c:v>
+                  <c:v>842.96801173301071</c:v>
                 </c:pt>
                 <c:pt idx="13">
-                  <c:v>846.71794735806509</c:v>
+                  <c:v>846.71794735806532</c:v>
                 </c:pt>
                 <c:pt idx="14">
                   <c:v>720.70868406491809</c:v>
@@ -3774,10 +3897,10 @@
                   <c:v>585.07627436745895</c:v>
                 </c:pt>
                 <c:pt idx="18">
-                  <c:v>524.00472207479709</c:v>
+                  <c:v>524.00472207479731</c:v>
                 </c:pt>
                 <c:pt idx="19">
-                  <c:v>514.22901389190781</c:v>
+                  <c:v>514.22901389190758</c:v>
                 </c:pt>
               </c:numCache>
             </c:numRef>
@@ -3811,7 +3934,7 @@
                   <c:v>892.24122134931497</c:v>
                 </c:pt>
                 <c:pt idx="5">
-                  <c:v>848.78184361205706</c:v>
+                  <c:v>848.78184361205751</c:v>
                 </c:pt>
                 <c:pt idx="6">
                   <c:v>828.88367990446898</c:v>
@@ -3823,13 +3946,13 @@
                   <c:v>738.60425114100201</c:v>
                 </c:pt>
                 <c:pt idx="9">
-                  <c:v>670.06602884259485</c:v>
+                  <c:v>670.06602884259439</c:v>
                 </c:pt>
                 <c:pt idx="10">
-                  <c:v>620.53827067235409</c:v>
+                  <c:v>620.53827067235432</c:v>
                 </c:pt>
                 <c:pt idx="11">
-                  <c:v>669.60477921429413</c:v>
+                  <c:v>669.60477921429435</c:v>
                 </c:pt>
                 <c:pt idx="12">
                   <c:v>591.037693910597</c:v>
@@ -3838,22 +3961,22 @@
                   <c:v>582.24923045179901</c:v>
                 </c:pt>
                 <c:pt idx="14">
-                  <c:v>513.6820012231982</c:v>
+                  <c:v>513.68200122319843</c:v>
                 </c:pt>
                 <c:pt idx="15">
-                  <c:v>492.02123878238291</c:v>
+                  <c:v>492.02123878238268</c:v>
                 </c:pt>
                 <c:pt idx="16">
-                  <c:v>448.98250519161792</c:v>
+                  <c:v>448.9825051916178</c:v>
                 </c:pt>
                 <c:pt idx="17">
-                  <c:v>432.10160909456204</c:v>
+                  <c:v>432.10160909456215</c:v>
                 </c:pt>
                 <c:pt idx="18">
-                  <c:v>399.20167717718493</c:v>
+                  <c:v>399.20167717718476</c:v>
                 </c:pt>
                 <c:pt idx="19">
-                  <c:v>375.92239134728186</c:v>
+                  <c:v>375.92239134728163</c:v>
                 </c:pt>
               </c:numCache>
             </c:numRef>
@@ -3872,34 +3995,34 @@
                 <c:formatCode>General</c:formatCode>
                 <c:ptCount val="20"/>
                 <c:pt idx="0">
-                  <c:v>106.09217224318898</c:v>
+                  <c:v>106.09217224318895</c:v>
                 </c:pt>
                 <c:pt idx="1">
-                  <c:v>138.52813784272007</c:v>
+                  <c:v>138.52813784272021</c:v>
                 </c:pt>
                 <c:pt idx="2">
-                  <c:v>283.37189081494114</c:v>
+                  <c:v>283.37189081494137</c:v>
                 </c:pt>
                 <c:pt idx="3">
-                  <c:v>140.66916895135796</c:v>
+                  <c:v>140.6691689513579</c:v>
                 </c:pt>
                 <c:pt idx="4">
-                  <c:v>219.11028495701402</c:v>
+                  <c:v>219.11028495701404</c:v>
                 </c:pt>
                 <c:pt idx="5">
-                  <c:v>213.72328213608196</c:v>
+                  <c:v>213.72328213608191</c:v>
                 </c:pt>
                 <c:pt idx="6">
-                  <c:v>175.68304356070797</c:v>
+                  <c:v>175.68304356070792</c:v>
                 </c:pt>
                 <c:pt idx="7">
-                  <c:v>157.66002523645795</c:v>
+                  <c:v>157.6600252364579</c:v>
                 </c:pt>
                 <c:pt idx="8">
-                  <c:v>116.92507986632599</c:v>
+                  <c:v>116.92507986632596</c:v>
                 </c:pt>
                 <c:pt idx="9">
-                  <c:v>121.73477870202397</c:v>
+                  <c:v>121.73477870202393</c:v>
                 </c:pt>
                 <c:pt idx="10">
                   <c:v>173.93753934416199</c:v>
@@ -3908,7 +4031,7 @@
                   <c:v>159.36153722228701</c:v>
                 </c:pt>
                 <c:pt idx="12">
-                  <c:v>199.33656584037797</c:v>
+                  <c:v>199.33656584037792</c:v>
                 </c:pt>
                 <c:pt idx="13">
                   <c:v>161.45314533353201</c:v>
@@ -3917,43 +4040,43 @@
                   <c:v>151.26553243378598</c:v>
                 </c:pt>
                 <c:pt idx="15">
-                  <c:v>125.63233314077499</c:v>
+                  <c:v>125.63233314077493</c:v>
                 </c:pt>
                 <c:pt idx="16">
                   <c:v>96.833084057262198</c:v>
                 </c:pt>
                 <c:pt idx="17">
-                  <c:v>84.799994295050013</c:v>
+                  <c:v>84.799994295050027</c:v>
                 </c:pt>
                 <c:pt idx="18">
                   <c:v>98.980164626096396</c:v>
                 </c:pt>
                 <c:pt idx="19">
-                  <c:v>57.897646895482993</c:v>
+                  <c:v>57.897646895482978</c:v>
                 </c:pt>
               </c:numCache>
             </c:numRef>
           </c:val>
         </c:ser>
         <c:marker val="1"/>
-        <c:axId val="97265536"/>
-        <c:axId val="70680576"/>
+        <c:axId val="65316352"/>
+        <c:axId val="65317888"/>
       </c:lineChart>
       <c:catAx>
-        <c:axId val="97265536"/>
+        <c:axId val="65316352"/>
         <c:scaling>
           <c:orientation val="minMax"/>
         </c:scaling>
         <c:axPos val="b"/>
         <c:tickLblPos val="nextTo"/>
-        <c:crossAx val="70680576"/>
+        <c:crossAx val="65317888"/>
         <c:crosses val="autoZero"/>
         <c:auto val="1"/>
         <c:lblAlgn val="ctr"/>
         <c:lblOffset val="100"/>
       </c:catAx>
       <c:valAx>
-        <c:axId val="70680576"/>
+        <c:axId val="65317888"/>
         <c:scaling>
           <c:orientation val="minMax"/>
         </c:scaling>
@@ -3961,7 +4084,7 @@
         <c:majorGridlines/>
         <c:numFmt formatCode="General" sourceLinked="1"/>
         <c:tickLblPos val="nextTo"/>
-        <c:crossAx val="97265536"/>
+        <c:crossAx val="65316352"/>
         <c:crosses val="autoZero"/>
         <c:crossBetween val="between"/>
       </c:valAx>

</xml_diff>